<commit_message>
Updated diagram in tutorial
</commit_message>
<xml_diff>
--- a/LedOn/LED on.docx
+++ b/LedOn/LED on.docx
@@ -302,29 +302,23 @@
       <w:r>
         <w:rPr>
           <w:noProof/>
+          <w:sz w:val="24"/>
+          <w:szCs w:val="24"/>
           <w:lang w:eastAsia="en-GB"/>
         </w:rPr>
         <w:drawing>
-          <wp:anchor distT="0" distB="0" distL="114300" distR="114300" simplePos="0" relativeHeight="251659264" behindDoc="1" locked="0" layoutInCell="1" allowOverlap="1" wp14:anchorId="23E7FCC1" wp14:editId="15D83050">
+          <wp:anchor distT="0" distB="0" distL="114300" distR="114300" simplePos="0" relativeHeight="251658240" behindDoc="0" locked="0" layoutInCell="1" allowOverlap="1">
             <wp:simplePos x="0" y="0"/>
             <wp:positionH relativeFrom="column">
-              <wp:posOffset>0</wp:posOffset>
+              <wp:posOffset>457200</wp:posOffset>
             </wp:positionH>
             <wp:positionV relativeFrom="paragraph">
-              <wp:posOffset>1905</wp:posOffset>
+              <wp:posOffset>2540</wp:posOffset>
             </wp:positionV>
-            <wp:extent cx="2132330" cy="1567180"/>
+            <wp:extent cx="1884680" cy="1623695"/>
             <wp:effectExtent l="0" t="0" r="1270" b="0"/>
-            <wp:wrapTight wrapText="bothSides">
-              <wp:wrapPolygon edited="0">
-                <wp:start x="0" y="0"/>
-                <wp:lineTo x="0" y="21267"/>
-                <wp:lineTo x="21420" y="21267"/>
-                <wp:lineTo x="21420" y="0"/>
-                <wp:lineTo x="0" y="0"/>
-              </wp:wrapPolygon>
-            </wp:wrapTight>
-            <wp:docPr id="2" name="Picture 2"/>
+            <wp:wrapSquare wrapText="bothSides"/>
+            <wp:docPr id="14" name="Picture 14"/>
             <wp:cNvGraphicFramePr>
               <a:graphicFrameLocks xmlns:a="http://schemas.openxmlformats.org/drawingml/2006/main" noChangeAspect="1"/>
             </wp:cNvGraphicFramePr>
@@ -332,7 +326,7 @@
               <a:graphicData uri="http://schemas.openxmlformats.org/drawingml/2006/picture">
                 <pic:pic xmlns:pic="http://schemas.openxmlformats.org/drawingml/2006/picture">
                   <pic:nvPicPr>
-                    <pic:cNvPr id="0" name="LED on diagram.png"/>
+                    <pic:cNvPr id="0" name="LED On.png"/>
                     <pic:cNvPicPr/>
                   </pic:nvPicPr>
                   <pic:blipFill>
@@ -350,7 +344,7 @@
                   <pic:spPr>
                     <a:xfrm>
                       <a:off x="0" y="0"/>
-                      <a:ext cx="2132330" cy="1567180"/>
+                      <a:ext cx="1884680" cy="1623695"/>
                     </a:xfrm>
                     <a:prstGeom prst="rect">
                       <a:avLst/>
@@ -378,6 +372,15 @@
     </w:p>
     <w:p>
       <w:pPr>
+        <w:ind w:left="360"/>
+        <w:rPr>
+          <w:sz w:val="24"/>
+          <w:szCs w:val="24"/>
+        </w:rPr>
+      </w:pPr>
+    </w:p>
+    <w:p>
+      <w:pPr>
         <w:pStyle w:val="ListParagraph"/>
         <w:numPr>
           <w:ilvl w:val="0"/>
@@ -399,53 +402,20 @@
     <w:p>
       <w:pPr>
         <w:pStyle w:val="ListParagraph"/>
-        <w:numPr>
-          <w:ilvl w:val="0"/>
-          <w:numId w:val="2"/>
-        </w:numPr>
-        <w:rPr>
-          <w:sz w:val="24"/>
-          <w:szCs w:val="24"/>
-        </w:rPr>
-      </w:pPr>
-      <w:r>
-        <w:rPr>
-          <w:sz w:val="24"/>
-          <w:szCs w:val="24"/>
-        </w:rPr>
-        <w:t>Take one of the jumper wires and connect the end with the pin into the same column as the resistor and the short leg of the LED and connect the other end of the jumper wire to the ground (</w:t>
-      </w:r>
-      <w:proofErr w:type="spellStart"/>
-      <w:r>
-        <w:rPr>
-          <w:sz w:val="24"/>
-          <w:szCs w:val="24"/>
-        </w:rPr>
-        <w:t>gnd</w:t>
-      </w:r>
-      <w:proofErr w:type="spellEnd"/>
-      <w:r>
-        <w:rPr>
-          <w:sz w:val="24"/>
-          <w:szCs w:val="24"/>
-        </w:rPr>
-        <w:t>) pin on the raspberry pi. The ground pin is the 3</w:t>
-      </w:r>
-      <w:r>
-        <w:rPr>
-          <w:sz w:val="24"/>
-          <w:szCs w:val="24"/>
-          <w:vertAlign w:val="superscript"/>
-        </w:rPr>
-        <w:t>rd</w:t>
-      </w:r>
-      <w:r>
-        <w:rPr>
-          <w:sz w:val="24"/>
-          <w:szCs w:val="24"/>
-        </w:rPr>
-        <w:t xml:space="preserve"> pin down on the right hand side with the USB slots facing you.</w:t>
-      </w:r>
+        <w:rPr>
+          <w:sz w:val="24"/>
+          <w:szCs w:val="24"/>
+        </w:rPr>
+      </w:pPr>
+    </w:p>
+    <w:p>
+      <w:pPr>
+        <w:ind w:left="360"/>
+        <w:rPr>
+          <w:sz w:val="24"/>
+          <w:szCs w:val="24"/>
+        </w:rPr>
+      </w:pPr>
     </w:p>
     <w:p>
       <w:pPr>
@@ -464,6 +434,67 @@
           <w:sz w:val="24"/>
           <w:szCs w:val="24"/>
         </w:rPr>
+        <w:t>Take one of the jumper wires and connect the end with the pin into the same column as the resistor and the short leg of the LED and connect the other end of the jumper wire to the ground (</w:t>
+      </w:r>
+      <w:proofErr w:type="spellStart"/>
+      <w:r>
+        <w:rPr>
+          <w:sz w:val="24"/>
+          <w:szCs w:val="24"/>
+        </w:rPr>
+        <w:t>gnd</w:t>
+      </w:r>
+      <w:proofErr w:type="spellEnd"/>
+      <w:r>
+        <w:rPr>
+          <w:sz w:val="24"/>
+          <w:szCs w:val="24"/>
+        </w:rPr>
+        <w:t>) pin on the raspberry pi. The ground pin is the 3</w:t>
+      </w:r>
+      <w:r>
+        <w:rPr>
+          <w:sz w:val="24"/>
+          <w:szCs w:val="24"/>
+          <w:vertAlign w:val="superscript"/>
+        </w:rPr>
+        <w:t>rd</w:t>
+      </w:r>
+      <w:r>
+        <w:rPr>
+          <w:sz w:val="24"/>
+          <w:szCs w:val="24"/>
+        </w:rPr>
+        <w:t xml:space="preserve"> pin down on the right hand side with the USB slots facing you.</w:t>
+      </w:r>
+    </w:p>
+    <w:p>
+      <w:pPr>
+        <w:ind w:left="360"/>
+        <w:rPr>
+          <w:sz w:val="24"/>
+          <w:szCs w:val="24"/>
+        </w:rPr>
+      </w:pPr>
+    </w:p>
+    <w:p>
+      <w:pPr>
+        <w:pStyle w:val="ListParagraph"/>
+        <w:numPr>
+          <w:ilvl w:val="0"/>
+          <w:numId w:val="2"/>
+        </w:numPr>
+        <w:rPr>
+          <w:sz w:val="24"/>
+          <w:szCs w:val="24"/>
+        </w:rPr>
+      </w:pPr>
+      <w:r>
+        <w:rPr>
+          <w:sz w:val="24"/>
+          <w:szCs w:val="24"/>
+        </w:rPr>
+        <w:lastRenderedPageBreak/>
         <w:t xml:space="preserve">Take the second jumper wire and connect the end with the pin into the same column as the longer leg of the </w:t>
       </w:r>
       <w:r>
@@ -517,16 +548,6 @@
         </w:rPr>
         <w:t>Now that we have created the circuit, we can turn the raspberry pi on and get coding.</w:t>
       </w:r>
-    </w:p>
-    <w:p>
-      <w:pPr>
-        <w:rPr>
-          <w:rFonts w:asciiTheme="majorHAnsi" w:hAnsiTheme="majorHAnsi"/>
-          <w:b/>
-          <w:sz w:val="32"/>
-          <w:szCs w:val="32"/>
-        </w:rPr>
-      </w:pPr>
     </w:p>
     <w:p>
       <w:pPr>
@@ -937,21 +958,7 @@
           <w:sz w:val="24"/>
           <w:szCs w:val="24"/>
         </w:rPr>
-        <w:t xml:space="preserve">(no spaces), now click on ok or press enter. This tells scratch to talk to the GPIO </w:t>
-      </w:r>
-      <w:r>
-        <w:rPr>
-          <w:sz w:val="24"/>
-          <w:szCs w:val="24"/>
-        </w:rPr>
-        <w:t>(General Purpose Input Output)</w:t>
-      </w:r>
-      <w:r>
-        <w:rPr>
-          <w:sz w:val="24"/>
-          <w:szCs w:val="24"/>
-        </w:rPr>
-        <w:t xml:space="preserve"> pins.</w:t>
+        <w:t>(no spaces), now click on ok or press enter. This tells scratch to talk to the GPIO (General Purpose Input Output) pins.</w:t>
       </w:r>
     </w:p>
     <w:p>
@@ -1322,7 +1329,18 @@
           <w:sz w:val="32"/>
           <w:szCs w:val="32"/>
         </w:rPr>
-        <w:t>Running the Co</w:t>
+        <w:t>Ru</w:t>
+      </w:r>
+      <w:bookmarkStart w:id="0" w:name="_GoBack"/>
+      <w:bookmarkEnd w:id="0"/>
+      <w:r>
+        <w:rPr>
+          <w:rFonts w:asciiTheme="majorHAnsi" w:hAnsiTheme="majorHAnsi"/>
+          <w:b/>
+          <w:sz w:val="32"/>
+          <w:szCs w:val="32"/>
+        </w:rPr>
+        <w:t>nning the Co</w:t>
       </w:r>
       <w:r>
         <w:rPr>
@@ -1484,8 +1502,6 @@
         </w:rPr>
         <w:t>If you have any questions please email me at the address below or go to the website above and leave a comment.</w:t>
       </w:r>
-      <w:bookmarkStart w:id="0" w:name="_GoBack"/>
-      <w:bookmarkEnd w:id="0"/>
     </w:p>
     <w:sectPr>
       <w:headerReference w:type="default" r:id="rId16"/>

</xml_diff>